<commit_message>
arquivos de atividades 3,4 e 5
</commit_message>
<xml_diff>
--- a/BRUNO/Atividades da aula 3/AtividadeContextualizadaAula3.docx
+++ b/BRUNO/Atividades da aula 3/AtividadeContextualizadaAula3.docx
@@ -1362,863 +1362,16 @@
           <w:szCs w:val="20"/>
         </w:rPr>
       </w:pPr>
-    </w:p>
-    <w:p>
-      <w:pPr>
-        <w:pStyle w:val="PargrafodaLista"/>
-        <w:numPr>
-          <w:ilvl w:val="1"/>
-          <w:numId w:val="1"/>
-        </w:numPr>
-        <w:jc w:val="both"/>
-        <w:rPr>
-          <w:rFonts w:ascii="Times New Roman" w:hAnsi="Times New Roman" w:cs="Times New Roman"/>
-          <w:sz w:val="20"/>
-          <w:szCs w:val="20"/>
-        </w:rPr>
-      </w:pPr>
-      <w:r>
-        <w:rPr>
-          <w:rFonts w:ascii="Times New Roman" w:hAnsi="Times New Roman" w:cs="Times New Roman"/>
-          <w:sz w:val="20"/>
-          <w:szCs w:val="20"/>
-        </w:rPr>
-        <w:t>Wiki</w:t>
-      </w:r>
-    </w:p>
-    <w:p>
-      <w:pPr>
-        <w:pStyle w:val="PargrafodaLista"/>
-        <w:rPr>
-          <w:rFonts w:ascii="Times New Roman" w:hAnsi="Times New Roman" w:cs="Times New Roman"/>
-          <w:sz w:val="20"/>
-          <w:szCs w:val="20"/>
-        </w:rPr>
-      </w:pPr>
-    </w:p>
-    <w:p>
-      <w:pPr>
-        <w:pStyle w:val="PargrafodaLista"/>
-        <w:ind w:left="1440"/>
-        <w:jc w:val="both"/>
-        <w:rPr>
-          <w:rFonts w:ascii="Times New Roman" w:hAnsi="Times New Roman" w:cs="Times New Roman"/>
-          <w:sz w:val="20"/>
-          <w:szCs w:val="20"/>
-        </w:rPr>
-      </w:pPr>
       <w:r>
         <w:rPr>
           <w:noProof/>
           <w:lang w:eastAsia="pt-BR"/>
         </w:rPr>
         <w:drawing>
-          <wp:inline distT="0" distB="0" distL="0" distR="0" wp14:anchorId="629A06FE" wp14:editId="2B540DC1">
-            <wp:extent cx="3961765" cy="2227328"/>
-            <wp:effectExtent l="0" t="0" r="635" b="1905"/>
-            <wp:docPr id="3" name="Imagem 3"/>
-            <wp:cNvGraphicFramePr>
-              <a:graphicFrameLocks xmlns:a="http://schemas.openxmlformats.org/drawingml/2006/main" noChangeAspect="1"/>
-            </wp:cNvGraphicFramePr>
-            <a:graphic xmlns:a="http://schemas.openxmlformats.org/drawingml/2006/main">
-              <a:graphicData uri="http://schemas.openxmlformats.org/drawingml/2006/picture">
-                <pic:pic xmlns:pic="http://schemas.openxmlformats.org/drawingml/2006/picture">
-                  <pic:nvPicPr>
-                    <pic:cNvPr id="1" name=""/>
-                    <pic:cNvPicPr/>
-                  </pic:nvPicPr>
-                  <pic:blipFill>
-                    <a:blip r:embed="rId8"/>
-                    <a:stretch>
-                      <a:fillRect/>
-                    </a:stretch>
-                  </pic:blipFill>
-                  <pic:spPr>
-                    <a:xfrm>
-                      <a:off x="0" y="0"/>
-                      <a:ext cx="3966696" cy="2230100"/>
-                    </a:xfrm>
-                    <a:prstGeom prst="rect">
-                      <a:avLst/>
-                    </a:prstGeom>
-                  </pic:spPr>
-                </pic:pic>
-              </a:graphicData>
-            </a:graphic>
-          </wp:inline>
-        </w:drawing>
-      </w:r>
-    </w:p>
-    <w:p>
-      <w:pPr>
-        <w:jc w:val="both"/>
-        <w:rPr>
-          <w:rFonts w:ascii="Times New Roman" w:hAnsi="Times New Roman" w:cs="Times New Roman"/>
-          <w:sz w:val="20"/>
-          <w:szCs w:val="20"/>
-        </w:rPr>
-      </w:pPr>
-      <w:proofErr w:type="spellStart"/>
-      <w:r>
-        <w:rPr>
-          <w:rFonts w:ascii="Times New Roman" w:hAnsi="Times New Roman" w:cs="Times New Roman"/>
-          <w:sz w:val="20"/>
-          <w:szCs w:val="20"/>
-        </w:rPr>
-        <w:t>Obs</w:t>
-      </w:r>
-      <w:proofErr w:type="spellEnd"/>
-      <w:r>
-        <w:rPr>
-          <w:rFonts w:ascii="Times New Roman" w:hAnsi="Times New Roman" w:cs="Times New Roman"/>
-          <w:sz w:val="20"/>
-          <w:szCs w:val="20"/>
-        </w:rPr>
-        <w:t xml:space="preserve">: tire as fotos do seu projeto organizado e insira num documento </w:t>
-      </w:r>
-      <w:proofErr w:type="spellStart"/>
-      <w:r>
-        <w:rPr>
-          <w:rFonts w:ascii="Times New Roman" w:hAnsi="Times New Roman" w:cs="Times New Roman"/>
-          <w:sz w:val="20"/>
-          <w:szCs w:val="20"/>
-        </w:rPr>
-        <w:t>word</w:t>
-      </w:r>
-      <w:proofErr w:type="spellEnd"/>
-      <w:r>
-        <w:rPr>
-          <w:rFonts w:ascii="Times New Roman" w:hAnsi="Times New Roman" w:cs="Times New Roman"/>
-          <w:sz w:val="20"/>
-          <w:szCs w:val="20"/>
-        </w:rPr>
-        <w:t xml:space="preserve"> juntamente com o programa a ser desenvolvido na questão 2.</w:t>
-      </w:r>
-    </w:p>
-    <w:p>
-      <w:pPr>
-        <w:jc w:val="both"/>
-        <w:rPr>
-          <w:rFonts w:ascii="Times New Roman" w:hAnsi="Times New Roman" w:cs="Times New Roman"/>
-          <w:sz w:val="20"/>
-          <w:szCs w:val="20"/>
-        </w:rPr>
-      </w:pPr>
-      <w:proofErr w:type="spellStart"/>
-      <w:r>
-        <w:rPr>
-          <w:rFonts w:ascii="Times New Roman" w:hAnsi="Times New Roman" w:cs="Times New Roman"/>
-          <w:sz w:val="20"/>
-          <w:szCs w:val="20"/>
-        </w:rPr>
-        <w:t>Obs</w:t>
-      </w:r>
-      <w:proofErr w:type="spellEnd"/>
-      <w:r>
-        <w:rPr>
-          <w:rFonts w:ascii="Times New Roman" w:hAnsi="Times New Roman" w:cs="Times New Roman"/>
-          <w:sz w:val="20"/>
-          <w:szCs w:val="20"/>
-        </w:rPr>
-        <w:t xml:space="preserve"> 2: Esse projeto deve ser organizado com base nos requisitos solicitados na questão 2.</w:t>
-      </w:r>
-    </w:p>
-    <w:p>
-      <w:pPr>
-        <w:pStyle w:val="PargrafodaLista"/>
-        <w:ind w:left="1440"/>
-        <w:jc w:val="both"/>
-        <w:rPr>
-          <w:rFonts w:ascii="Times New Roman" w:hAnsi="Times New Roman" w:cs="Times New Roman"/>
-          <w:sz w:val="20"/>
-          <w:szCs w:val="20"/>
-        </w:rPr>
-      </w:pPr>
-    </w:p>
-    <w:p>
-      <w:pPr>
-        <w:pStyle w:val="PargrafodaLista"/>
-        <w:numPr>
-          <w:ilvl w:val="0"/>
-          <w:numId w:val="1"/>
-        </w:numPr>
-        <w:jc w:val="both"/>
-        <w:rPr>
-          <w:rFonts w:ascii="Times New Roman" w:hAnsi="Times New Roman" w:cs="Times New Roman"/>
-          <w:sz w:val="20"/>
-          <w:szCs w:val="20"/>
-        </w:rPr>
-      </w:pPr>
-      <w:r>
-        <w:rPr>
-          <w:rFonts w:ascii="Times New Roman" w:hAnsi="Times New Roman" w:cs="Times New Roman"/>
-          <w:sz w:val="20"/>
-          <w:szCs w:val="20"/>
-        </w:rPr>
-        <w:t xml:space="preserve">Elabore um programa em </w:t>
-      </w:r>
-      <w:proofErr w:type="spellStart"/>
-      <w:r>
-        <w:rPr>
-          <w:rFonts w:ascii="Times New Roman" w:hAnsi="Times New Roman" w:cs="Times New Roman"/>
-          <w:sz w:val="20"/>
-          <w:szCs w:val="20"/>
-        </w:rPr>
-        <w:t>python</w:t>
-      </w:r>
-      <w:proofErr w:type="spellEnd"/>
-      <w:r>
-        <w:rPr>
-          <w:rFonts w:ascii="Times New Roman" w:hAnsi="Times New Roman" w:cs="Times New Roman"/>
-          <w:sz w:val="20"/>
-          <w:szCs w:val="20"/>
-        </w:rPr>
-        <w:t xml:space="preserve"> que atenda aos seguintes requisitos</w:t>
-      </w:r>
-      <w:r>
-        <w:rPr>
-          <w:rFonts w:ascii="Times New Roman" w:hAnsi="Times New Roman" w:cs="Times New Roman"/>
-          <w:sz w:val="20"/>
-          <w:szCs w:val="20"/>
-        </w:rPr>
-        <w:t>:</w:t>
-      </w:r>
-    </w:p>
-    <w:p>
-      <w:pPr>
-        <w:pStyle w:val="PargrafodaLista"/>
-        <w:jc w:val="both"/>
-        <w:rPr>
-          <w:rFonts w:ascii="Times New Roman" w:hAnsi="Times New Roman" w:cs="Times New Roman"/>
-          <w:sz w:val="20"/>
-          <w:szCs w:val="20"/>
-        </w:rPr>
-      </w:pPr>
-      <w:proofErr w:type="spellStart"/>
-      <w:r>
-        <w:rPr>
-          <w:rFonts w:ascii="Times New Roman" w:hAnsi="Times New Roman" w:cs="Times New Roman"/>
-          <w:sz w:val="20"/>
-          <w:szCs w:val="20"/>
-        </w:rPr>
-        <w:t>Obs</w:t>
-      </w:r>
-      <w:proofErr w:type="spellEnd"/>
-      <w:r>
-        <w:rPr>
-          <w:rFonts w:ascii="Times New Roman" w:hAnsi="Times New Roman" w:cs="Times New Roman"/>
-          <w:sz w:val="20"/>
-          <w:szCs w:val="20"/>
-        </w:rPr>
-        <w:t xml:space="preserve">: </w:t>
-      </w:r>
-      <w:r>
-        <w:rPr>
-          <w:rFonts w:ascii="Times New Roman" w:hAnsi="Times New Roman" w:cs="Times New Roman"/>
-          <w:sz w:val="20"/>
-          <w:szCs w:val="20"/>
-        </w:rPr>
-        <w:t>Não devem ser utilizadas estruturas de programação que não estejam na aula 3</w:t>
-      </w:r>
-      <w:r>
-        <w:rPr>
-          <w:rFonts w:ascii="Times New Roman" w:hAnsi="Times New Roman" w:cs="Times New Roman"/>
-          <w:sz w:val="20"/>
-          <w:szCs w:val="20"/>
-        </w:rPr>
-        <w:t>.</w:t>
-      </w:r>
-    </w:p>
-    <w:p>
-      <w:pPr>
-        <w:pStyle w:val="PargrafodaLista"/>
-        <w:jc w:val="both"/>
-        <w:rPr>
-          <w:rFonts w:ascii="Times New Roman" w:hAnsi="Times New Roman" w:cs="Times New Roman"/>
-          <w:sz w:val="20"/>
-          <w:szCs w:val="20"/>
-        </w:rPr>
-      </w:pPr>
-    </w:p>
-    <w:p>
-      <w:pPr>
-        <w:pStyle w:val="PargrafodaLista"/>
-        <w:numPr>
-          <w:ilvl w:val="1"/>
-          <w:numId w:val="1"/>
-        </w:numPr>
-        <w:jc w:val="both"/>
-        <w:rPr>
-          <w:rFonts w:ascii="Times New Roman" w:hAnsi="Times New Roman" w:cs="Times New Roman"/>
-          <w:sz w:val="20"/>
-          <w:szCs w:val="20"/>
-        </w:rPr>
-      </w:pPr>
-      <w:r>
-        <w:rPr>
-          <w:rFonts w:ascii="Times New Roman" w:hAnsi="Times New Roman" w:cs="Times New Roman"/>
-          <w:b/>
-          <w:sz w:val="20"/>
-          <w:szCs w:val="20"/>
-        </w:rPr>
-        <w:t>OK</w:t>
-      </w:r>
-      <w:r>
-        <w:rPr>
-          <w:rFonts w:ascii="Times New Roman" w:hAnsi="Times New Roman" w:cs="Times New Roman"/>
-          <w:sz w:val="20"/>
-          <w:szCs w:val="20"/>
-        </w:rPr>
-        <w:t xml:space="preserve"> </w:t>
-      </w:r>
-      <w:r>
-        <w:rPr>
-          <w:rFonts w:ascii="Times New Roman" w:hAnsi="Times New Roman" w:cs="Times New Roman"/>
-          <w:sz w:val="20"/>
-          <w:szCs w:val="20"/>
-        </w:rPr>
-        <w:t>Crie as variáveis necessárias para que o programa funcione corretamente.</w:t>
-      </w:r>
-    </w:p>
-    <w:p>
-      <w:pPr>
-        <w:pStyle w:val="PargrafodaLista"/>
-        <w:numPr>
-          <w:ilvl w:val="1"/>
-          <w:numId w:val="1"/>
-        </w:numPr>
-        <w:jc w:val="both"/>
-        <w:rPr>
-          <w:rFonts w:ascii="Times New Roman" w:hAnsi="Times New Roman" w:cs="Times New Roman"/>
-          <w:sz w:val="20"/>
-          <w:szCs w:val="20"/>
-        </w:rPr>
-      </w:pPr>
-      <w:r>
-        <w:rPr>
-          <w:rFonts w:ascii="Times New Roman" w:hAnsi="Times New Roman" w:cs="Times New Roman"/>
-          <w:b/>
-          <w:sz w:val="20"/>
-          <w:szCs w:val="20"/>
-        </w:rPr>
-        <w:t>OK</w:t>
-      </w:r>
-      <w:r>
-        <w:rPr>
-          <w:rFonts w:ascii="Times New Roman" w:hAnsi="Times New Roman" w:cs="Times New Roman"/>
-          <w:sz w:val="20"/>
-          <w:szCs w:val="20"/>
-        </w:rPr>
-        <w:t xml:space="preserve"> </w:t>
-      </w:r>
-      <w:r>
-        <w:rPr>
-          <w:rFonts w:ascii="Times New Roman" w:hAnsi="Times New Roman" w:cs="Times New Roman"/>
-          <w:sz w:val="20"/>
-          <w:szCs w:val="20"/>
-        </w:rPr>
-        <w:t>Inicialize as variáveis com valores padrão adequados.</w:t>
-      </w:r>
-    </w:p>
-    <w:p>
-      <w:pPr>
-        <w:pStyle w:val="PargrafodaLista"/>
-        <w:numPr>
-          <w:ilvl w:val="1"/>
-          <w:numId w:val="1"/>
-        </w:numPr>
-        <w:jc w:val="both"/>
-        <w:rPr>
-          <w:rFonts w:ascii="Times New Roman" w:hAnsi="Times New Roman" w:cs="Times New Roman"/>
-          <w:sz w:val="20"/>
-          <w:szCs w:val="20"/>
-        </w:rPr>
-      </w:pPr>
-      <w:r>
-        <w:rPr>
-          <w:rFonts w:ascii="Times New Roman" w:hAnsi="Times New Roman" w:cs="Times New Roman"/>
-          <w:b/>
-          <w:sz w:val="20"/>
-          <w:szCs w:val="20"/>
-        </w:rPr>
-        <w:t xml:space="preserve">OK </w:t>
-      </w:r>
-      <w:r>
-        <w:rPr>
-          <w:rFonts w:ascii="Times New Roman" w:hAnsi="Times New Roman" w:cs="Times New Roman"/>
-          <w:sz w:val="20"/>
-          <w:szCs w:val="20"/>
-        </w:rPr>
-        <w:t>Crie uma pequena mensagem de apresentação do programa para realizar uma interface com o usuário. Ex.: “Esse programa tem como objetivo receber dados para ...”</w:t>
-      </w:r>
-    </w:p>
-    <w:p>
-      <w:pPr>
-        <w:pStyle w:val="PargrafodaLista"/>
-        <w:numPr>
-          <w:ilvl w:val="1"/>
-          <w:numId w:val="1"/>
-        </w:numPr>
-        <w:jc w:val="both"/>
-        <w:rPr>
-          <w:rFonts w:ascii="Times New Roman" w:hAnsi="Times New Roman" w:cs="Times New Roman"/>
-          <w:sz w:val="20"/>
-          <w:szCs w:val="20"/>
-        </w:rPr>
-      </w:pPr>
-      <w:r>
-        <w:rPr>
-          <w:rFonts w:ascii="Times New Roman" w:hAnsi="Times New Roman" w:cs="Times New Roman"/>
-          <w:b/>
-          <w:sz w:val="20"/>
-          <w:szCs w:val="20"/>
-        </w:rPr>
-        <w:t>OK</w:t>
-      </w:r>
-      <w:r>
-        <w:rPr>
-          <w:rFonts w:ascii="Times New Roman" w:hAnsi="Times New Roman" w:cs="Times New Roman"/>
-          <w:sz w:val="20"/>
-          <w:szCs w:val="20"/>
-        </w:rPr>
-        <w:t xml:space="preserve"> Solicite algumas informações necessárias para</w:t>
-      </w:r>
-      <w:r>
-        <w:rPr>
-          <w:rFonts w:ascii="Times New Roman" w:hAnsi="Times New Roman" w:cs="Times New Roman"/>
-          <w:sz w:val="20"/>
-          <w:szCs w:val="20"/>
-        </w:rPr>
-        <w:t xml:space="preserve"> a</w:t>
-      </w:r>
-      <w:r>
-        <w:rPr>
-          <w:rFonts w:ascii="Times New Roman" w:hAnsi="Times New Roman" w:cs="Times New Roman"/>
-          <w:sz w:val="20"/>
-          <w:szCs w:val="20"/>
-        </w:rPr>
-        <w:t xml:space="preserve"> configuração de um microscópio dessa natureza. Buscar pelo menos 10 itens para essas informações de entrada. Ex.: resolução da imagem desejada, tipo de célula a ser escaneada, faixa de iluminação necessária.  </w:t>
-      </w:r>
-    </w:p>
-    <w:p>
-      <w:pPr>
-        <w:pStyle w:val="PargrafodaLista"/>
-        <w:numPr>
-          <w:ilvl w:val="1"/>
-          <w:numId w:val="1"/>
-        </w:numPr>
-        <w:jc w:val="both"/>
-        <w:rPr>
-          <w:rFonts w:ascii="Times New Roman" w:hAnsi="Times New Roman" w:cs="Times New Roman"/>
-          <w:sz w:val="20"/>
-          <w:szCs w:val="20"/>
-        </w:rPr>
-      </w:pPr>
-      <w:r>
-        <w:rPr>
-          <w:rFonts w:ascii="Times New Roman" w:hAnsi="Times New Roman" w:cs="Times New Roman"/>
-          <w:b/>
-          <w:sz w:val="20"/>
-          <w:szCs w:val="20"/>
-        </w:rPr>
-        <w:t>OK</w:t>
-      </w:r>
-      <w:r>
-        <w:rPr>
-          <w:rFonts w:ascii="Times New Roman" w:hAnsi="Times New Roman" w:cs="Times New Roman"/>
-          <w:sz w:val="20"/>
-          <w:szCs w:val="20"/>
-        </w:rPr>
-        <w:t xml:space="preserve"> </w:t>
-      </w:r>
-      <w:r>
-        <w:rPr>
-          <w:rFonts w:ascii="Times New Roman" w:hAnsi="Times New Roman" w:cs="Times New Roman"/>
-          <w:sz w:val="20"/>
-          <w:szCs w:val="20"/>
-        </w:rPr>
-        <w:t>Para cada informação digitada, apresente na tela a seguinte mensagem: “Houve alteração na variável inserida</w:t>
-      </w:r>
-      <w:proofErr w:type="gramStart"/>
-      <w:r>
-        <w:rPr>
-          <w:rFonts w:ascii="Times New Roman" w:hAnsi="Times New Roman" w:cs="Times New Roman"/>
-          <w:sz w:val="20"/>
-          <w:szCs w:val="20"/>
-        </w:rPr>
-        <w:t>? ”</w:t>
-      </w:r>
-      <w:proofErr w:type="gramEnd"/>
-      <w:r>
-        <w:rPr>
-          <w:rFonts w:ascii="Times New Roman" w:hAnsi="Times New Roman" w:cs="Times New Roman"/>
-          <w:sz w:val="20"/>
-          <w:szCs w:val="20"/>
-        </w:rPr>
-        <w:t xml:space="preserve">. Após a mensagem, apresentar verdadeiro ou falso com base no que foi digitado pelo usuário e o que estava armazenado na variável. Obs.: Não deve ser utilizado </w:t>
-      </w:r>
-      <w:proofErr w:type="spellStart"/>
-      <w:r>
-        <w:rPr>
-          <w:rFonts w:ascii="Times New Roman" w:hAnsi="Times New Roman" w:cs="Times New Roman"/>
-          <w:sz w:val="20"/>
-          <w:szCs w:val="20"/>
-        </w:rPr>
-        <w:t>if</w:t>
-      </w:r>
-      <w:proofErr w:type="spellEnd"/>
-      <w:r>
-        <w:rPr>
-          <w:rFonts w:ascii="Times New Roman" w:hAnsi="Times New Roman" w:cs="Times New Roman"/>
-          <w:sz w:val="20"/>
-          <w:szCs w:val="20"/>
-        </w:rPr>
-        <w:t xml:space="preserve"> aqui.</w:t>
-      </w:r>
-    </w:p>
-    <w:p>
-      <w:pPr>
-        <w:pStyle w:val="PargrafodaLista"/>
-        <w:numPr>
-          <w:ilvl w:val="1"/>
-          <w:numId w:val="1"/>
-        </w:numPr>
-        <w:jc w:val="both"/>
-        <w:rPr>
-          <w:rFonts w:ascii="Times New Roman" w:hAnsi="Times New Roman" w:cs="Times New Roman"/>
-          <w:sz w:val="20"/>
-          <w:szCs w:val="20"/>
-        </w:rPr>
-      </w:pPr>
-      <w:r>
-        <w:rPr>
-          <w:rFonts w:ascii="Times New Roman" w:hAnsi="Times New Roman" w:cs="Times New Roman"/>
-          <w:b/>
-          <w:sz w:val="20"/>
-          <w:szCs w:val="20"/>
-        </w:rPr>
-        <w:t>OK</w:t>
-      </w:r>
-      <w:r>
-        <w:rPr>
-          <w:rFonts w:ascii="Times New Roman" w:hAnsi="Times New Roman" w:cs="Times New Roman"/>
-          <w:sz w:val="20"/>
-          <w:szCs w:val="20"/>
-        </w:rPr>
-        <w:t xml:space="preserve"> </w:t>
-      </w:r>
-      <w:r>
-        <w:rPr>
-          <w:rFonts w:ascii="Times New Roman" w:hAnsi="Times New Roman" w:cs="Times New Roman"/>
-          <w:sz w:val="20"/>
-          <w:szCs w:val="20"/>
-        </w:rPr>
-        <w:t xml:space="preserve">Retorne ao usuário de forma organizada as informações que foram digitadas. Ex.: “As informações de configurações </w:t>
-      </w:r>
-      <w:proofErr w:type="spellStart"/>
-      <w:r>
-        <w:rPr>
-          <w:rFonts w:ascii="Times New Roman" w:hAnsi="Times New Roman" w:cs="Times New Roman"/>
-          <w:sz w:val="20"/>
-          <w:szCs w:val="20"/>
-        </w:rPr>
-        <w:t>setadas</w:t>
-      </w:r>
-      <w:proofErr w:type="spellEnd"/>
-      <w:r>
-        <w:rPr>
-          <w:rFonts w:ascii="Times New Roman" w:hAnsi="Times New Roman" w:cs="Times New Roman"/>
-          <w:sz w:val="20"/>
-          <w:szCs w:val="20"/>
-        </w:rPr>
-        <w:t xml:space="preserve"> pelo usuário são: ...”</w:t>
-      </w:r>
-    </w:p>
-    <w:p>
-      <w:pPr>
-        <w:pStyle w:val="PargrafodaLista"/>
-        <w:numPr>
-          <w:ilvl w:val="1"/>
-          <w:numId w:val="1"/>
-        </w:numPr>
-        <w:jc w:val="both"/>
-        <w:rPr>
-          <w:rFonts w:ascii="Times New Roman" w:hAnsi="Times New Roman" w:cs="Times New Roman"/>
-          <w:sz w:val="20"/>
-          <w:szCs w:val="20"/>
-        </w:rPr>
-      </w:pPr>
-      <w:r>
-        <w:rPr>
-          <w:rFonts w:ascii="Times New Roman" w:hAnsi="Times New Roman" w:cs="Times New Roman"/>
-          <w:b/>
-          <w:sz w:val="20"/>
-          <w:szCs w:val="20"/>
-        </w:rPr>
-        <w:t>OK</w:t>
-      </w:r>
-      <w:r>
-        <w:rPr>
-          <w:rFonts w:ascii="Times New Roman" w:hAnsi="Times New Roman" w:cs="Times New Roman"/>
-          <w:sz w:val="20"/>
-          <w:szCs w:val="20"/>
-        </w:rPr>
-        <w:t xml:space="preserve"> </w:t>
-      </w:r>
-      <w:r>
-        <w:rPr>
-          <w:rFonts w:ascii="Times New Roman" w:hAnsi="Times New Roman" w:cs="Times New Roman"/>
-          <w:sz w:val="20"/>
-          <w:szCs w:val="20"/>
-        </w:rPr>
-        <w:t xml:space="preserve">Após </w:t>
-      </w:r>
-      <w:proofErr w:type="spellStart"/>
-      <w:r>
-        <w:rPr>
-          <w:rFonts w:ascii="Times New Roman" w:hAnsi="Times New Roman" w:cs="Times New Roman"/>
-          <w:sz w:val="20"/>
-          <w:szCs w:val="20"/>
-        </w:rPr>
-        <w:t>setada</w:t>
-      </w:r>
-      <w:proofErr w:type="spellEnd"/>
-      <w:r>
-        <w:rPr>
-          <w:rFonts w:ascii="Times New Roman" w:hAnsi="Times New Roman" w:cs="Times New Roman"/>
-          <w:sz w:val="20"/>
-          <w:szCs w:val="20"/>
-        </w:rPr>
-        <w:t xml:space="preserve"> as configurações iniciais o usuário deve utilizar dois caracteres para a calibração do equipamento no sentido horizontal. Para isso, ele deve apertar a tecla correspondente à primeira letra do seu nome 10x e à última letra do seu nome 10x.</w:t>
-      </w:r>
-    </w:p>
-    <w:p>
-      <w:pPr>
-        <w:pStyle w:val="PargrafodaLista"/>
-        <w:numPr>
-          <w:ilvl w:val="1"/>
-          <w:numId w:val="1"/>
-        </w:numPr>
-        <w:jc w:val="both"/>
-        <w:rPr>
-          <w:rFonts w:ascii="Times New Roman" w:hAnsi="Times New Roman" w:cs="Times New Roman"/>
-          <w:sz w:val="20"/>
-          <w:szCs w:val="20"/>
-        </w:rPr>
-      </w:pPr>
-      <w:r>
-        <w:rPr>
-          <w:rFonts w:ascii="Times New Roman" w:hAnsi="Times New Roman" w:cs="Times New Roman"/>
-          <w:b/>
-          <w:sz w:val="20"/>
-          <w:szCs w:val="20"/>
-        </w:rPr>
-        <w:t>OK</w:t>
-      </w:r>
-      <w:r>
-        <w:rPr>
-          <w:rFonts w:ascii="Times New Roman" w:hAnsi="Times New Roman" w:cs="Times New Roman"/>
-          <w:sz w:val="20"/>
-          <w:szCs w:val="20"/>
-        </w:rPr>
-        <w:t xml:space="preserve"> </w:t>
-      </w:r>
-      <w:r>
-        <w:rPr>
-          <w:rFonts w:ascii="Times New Roman" w:hAnsi="Times New Roman" w:cs="Times New Roman"/>
-          <w:sz w:val="20"/>
-          <w:szCs w:val="20"/>
-        </w:rPr>
-        <w:t>Imediatamente após apertar a tecla o programa deve apresentar na tela que a informação foi corretamente digitada e mostrar o caractere pressionado.</w:t>
-      </w:r>
-    </w:p>
-    <w:p>
-      <w:pPr>
-        <w:pStyle w:val="PargrafodaLista"/>
-        <w:numPr>
-          <w:ilvl w:val="1"/>
-          <w:numId w:val="1"/>
-        </w:numPr>
-        <w:jc w:val="both"/>
-        <w:rPr>
-          <w:rFonts w:ascii="Times New Roman" w:hAnsi="Times New Roman" w:cs="Times New Roman"/>
-          <w:sz w:val="20"/>
-          <w:szCs w:val="20"/>
-        </w:rPr>
-      </w:pPr>
-      <w:r>
-        <w:rPr>
-          <w:rFonts w:ascii="Times New Roman" w:hAnsi="Times New Roman" w:cs="Times New Roman"/>
-          <w:b/>
-          <w:sz w:val="20"/>
-          <w:szCs w:val="20"/>
-        </w:rPr>
-        <w:t>OK</w:t>
-      </w:r>
-      <w:r>
-        <w:rPr>
-          <w:rFonts w:ascii="Times New Roman" w:hAnsi="Times New Roman" w:cs="Times New Roman"/>
-          <w:sz w:val="20"/>
-          <w:szCs w:val="20"/>
-        </w:rPr>
-        <w:t xml:space="preserve"> </w:t>
-      </w:r>
-      <w:r>
-        <w:rPr>
-          <w:rFonts w:ascii="Times New Roman" w:hAnsi="Times New Roman" w:cs="Times New Roman"/>
-          <w:sz w:val="20"/>
-          <w:szCs w:val="20"/>
-        </w:rPr>
-        <w:t>Na sequência o usuário deve utilizar dois caracteres para a calibração do equipamento no sentido vertical. Para isso, ele deve apertar a tecla correspondente à segunda letra do seu nome 10x e à penúltima letra do seu nome 10x.</w:t>
-      </w:r>
-    </w:p>
-    <w:p>
-      <w:pPr>
-        <w:pStyle w:val="PargrafodaLista"/>
-        <w:numPr>
-          <w:ilvl w:val="1"/>
-          <w:numId w:val="1"/>
-        </w:numPr>
-        <w:jc w:val="both"/>
-        <w:rPr>
-          <w:rFonts w:ascii="Times New Roman" w:hAnsi="Times New Roman" w:cs="Times New Roman"/>
-          <w:sz w:val="20"/>
-          <w:szCs w:val="20"/>
-        </w:rPr>
-      </w:pPr>
-      <w:r>
-        <w:rPr>
-          <w:rFonts w:ascii="Times New Roman" w:hAnsi="Times New Roman" w:cs="Times New Roman"/>
-          <w:b/>
-          <w:sz w:val="20"/>
-          <w:szCs w:val="20"/>
-        </w:rPr>
-        <w:t>OK</w:t>
-      </w:r>
-      <w:r>
-        <w:rPr>
-          <w:rFonts w:ascii="Times New Roman" w:hAnsi="Times New Roman" w:cs="Times New Roman"/>
-          <w:sz w:val="20"/>
-          <w:szCs w:val="20"/>
-        </w:rPr>
-        <w:t xml:space="preserve"> </w:t>
-      </w:r>
-      <w:r>
-        <w:rPr>
-          <w:rFonts w:ascii="Times New Roman" w:hAnsi="Times New Roman" w:cs="Times New Roman"/>
-          <w:sz w:val="20"/>
-          <w:szCs w:val="20"/>
-        </w:rPr>
-        <w:t>Imediatamente após apertar a tecla o programa deve apresentar na tela que a informação foi corretamente digitada e mostrar o caractere pressionado.</w:t>
-      </w:r>
-    </w:p>
-    <w:p>
-      <w:pPr>
-        <w:pStyle w:val="PargrafodaLista"/>
-        <w:numPr>
-          <w:ilvl w:val="1"/>
-          <w:numId w:val="1"/>
-        </w:numPr>
-        <w:jc w:val="both"/>
-        <w:rPr>
-          <w:rFonts w:ascii="Times New Roman" w:hAnsi="Times New Roman" w:cs="Times New Roman"/>
-          <w:sz w:val="20"/>
-          <w:szCs w:val="20"/>
-        </w:rPr>
-      </w:pPr>
-      <w:r>
-        <w:rPr>
-          <w:rFonts w:ascii="Times New Roman" w:hAnsi="Times New Roman" w:cs="Times New Roman"/>
-          <w:b/>
-          <w:sz w:val="20"/>
-          <w:szCs w:val="20"/>
-        </w:rPr>
-        <w:t>OK</w:t>
-      </w:r>
-      <w:r>
-        <w:rPr>
-          <w:rFonts w:ascii="Times New Roman" w:hAnsi="Times New Roman" w:cs="Times New Roman"/>
-          <w:sz w:val="20"/>
-          <w:szCs w:val="20"/>
-        </w:rPr>
-        <w:t xml:space="preserve"> </w:t>
-      </w:r>
-      <w:r>
-        <w:rPr>
-          <w:rFonts w:ascii="Times New Roman" w:hAnsi="Times New Roman" w:cs="Times New Roman"/>
-          <w:sz w:val="20"/>
-          <w:szCs w:val="20"/>
-        </w:rPr>
-        <w:t>Finalmente, o programa deverá apresentar na tela que houve o término da calibração do sistema.</w:t>
-      </w:r>
-    </w:p>
-    <w:p>
-      <w:pPr>
-        <w:pStyle w:val="PargrafodaLista"/>
-        <w:numPr>
-          <w:ilvl w:val="1"/>
-          <w:numId w:val="1"/>
-        </w:numPr>
-        <w:jc w:val="both"/>
-        <w:rPr>
-          <w:rFonts w:ascii="Times New Roman" w:hAnsi="Times New Roman" w:cs="Times New Roman"/>
-          <w:sz w:val="20"/>
-          <w:szCs w:val="20"/>
-        </w:rPr>
-      </w:pPr>
-      <w:r>
-        <w:rPr>
-          <w:rFonts w:ascii="Times New Roman" w:hAnsi="Times New Roman" w:cs="Times New Roman"/>
-          <w:b/>
-          <w:sz w:val="20"/>
-          <w:szCs w:val="20"/>
-        </w:rPr>
-        <w:t>OK</w:t>
-      </w:r>
-      <w:r>
-        <w:rPr>
-          <w:rFonts w:ascii="Times New Roman" w:hAnsi="Times New Roman" w:cs="Times New Roman"/>
-          <w:sz w:val="20"/>
-          <w:szCs w:val="20"/>
-        </w:rPr>
-        <w:t xml:space="preserve"> </w:t>
-      </w:r>
-      <w:r>
-        <w:rPr>
-          <w:rFonts w:ascii="Times New Roman" w:hAnsi="Times New Roman" w:cs="Times New Roman"/>
-          <w:sz w:val="20"/>
-          <w:szCs w:val="20"/>
-        </w:rPr>
-        <w:t>Para verificar que o programa está funcionando corretamente, execute-o colocando um breakpoint na linha 15. Tire um print da tela</w:t>
-      </w:r>
-      <w:r>
-        <w:rPr>
-          <w:rFonts w:ascii="Times New Roman" w:hAnsi="Times New Roman" w:cs="Times New Roman"/>
-          <w:sz w:val="20"/>
-          <w:szCs w:val="20"/>
-        </w:rPr>
-        <w:t xml:space="preserve"> mostrando a linha parada e as informações armazenadas nas variáveis até então.</w:t>
-      </w:r>
-    </w:p>
-    <w:p>
-      <w:pPr>
-        <w:jc w:val="both"/>
-        <w:rPr>
-          <w:rFonts w:ascii="Times New Roman" w:hAnsi="Times New Roman" w:cs="Times New Roman"/>
-          <w:sz w:val="20"/>
-          <w:szCs w:val="20"/>
-        </w:rPr>
-      </w:pPr>
-      <w:r>
-        <w:rPr>
-          <w:noProof/>
-          <w:lang w:eastAsia="pt-BR"/>
-        </w:rPr>
-        <w:drawing>
-          <wp:inline distT="0" distB="0" distL="0" distR="0" wp14:anchorId="7FF75C01" wp14:editId="2096E4DD">
-            <wp:extent cx="4818028" cy="2708725"/>
-            <wp:effectExtent l="0" t="0" r="1905" b="0"/>
-            <wp:docPr id="4" name="Imagem 4"/>
+          <wp:inline distT="0" distB="0" distL="0" distR="0" wp14:anchorId="4BA514C1" wp14:editId="6219F474">
+            <wp:extent cx="4184344" cy="2352463"/>
+            <wp:effectExtent l="0" t="0" r="6985" b="0"/>
+            <wp:docPr id="5" name="Imagem 5"/>
             <wp:cNvGraphicFramePr>
               <a:graphicFrameLocks xmlns:a="http://schemas.openxmlformats.org/drawingml/2006/main" noChangeAspect="1"/>
             </wp:cNvGraphicFramePr>
@@ -2238,6 +1391,910 @@
                   <pic:spPr>
                     <a:xfrm>
                       <a:off x="0" y="0"/>
+                      <a:ext cx="4197882" cy="2360074"/>
+                    </a:xfrm>
+                    <a:prstGeom prst="rect">
+                      <a:avLst/>
+                    </a:prstGeom>
+                  </pic:spPr>
+                </pic:pic>
+              </a:graphicData>
+            </a:graphic>
+          </wp:inline>
+        </w:drawing>
+      </w:r>
+    </w:p>
+    <w:p>
+      <w:pPr>
+        <w:pStyle w:val="PargrafodaLista"/>
+        <w:numPr>
+          <w:ilvl w:val="1"/>
+          <w:numId w:val="1"/>
+        </w:numPr>
+        <w:jc w:val="both"/>
+        <w:rPr>
+          <w:rFonts w:ascii="Times New Roman" w:hAnsi="Times New Roman" w:cs="Times New Roman"/>
+          <w:sz w:val="20"/>
+          <w:szCs w:val="20"/>
+        </w:rPr>
+      </w:pPr>
+      <w:r>
+        <w:rPr>
+          <w:rFonts w:ascii="Times New Roman" w:hAnsi="Times New Roman" w:cs="Times New Roman"/>
+          <w:sz w:val="20"/>
+          <w:szCs w:val="20"/>
+        </w:rPr>
+        <w:t>Wiki</w:t>
+      </w:r>
+    </w:p>
+    <w:p>
+      <w:pPr>
+        <w:pStyle w:val="PargrafodaLista"/>
+        <w:ind w:left="1440"/>
+        <w:jc w:val="both"/>
+        <w:rPr>
+          <w:rFonts w:ascii="Times New Roman" w:hAnsi="Times New Roman" w:cs="Times New Roman"/>
+          <w:sz w:val="20"/>
+          <w:szCs w:val="20"/>
+        </w:rPr>
+      </w:pPr>
+      <w:bookmarkStart w:id="1" w:name="_GoBack"/>
+      <w:r>
+        <w:rPr>
+          <w:noProof/>
+          <w:lang w:eastAsia="pt-BR"/>
+        </w:rPr>
+        <w:lastRenderedPageBreak/>
+        <w:drawing>
+          <wp:inline distT="0" distB="0" distL="0" distR="0" wp14:anchorId="22BEA13E" wp14:editId="167C306E">
+            <wp:extent cx="3886583" cy="2185060"/>
+            <wp:effectExtent l="0" t="0" r="0" b="5715"/>
+            <wp:docPr id="6" name="Imagem 6"/>
+            <wp:cNvGraphicFramePr>
+              <a:graphicFrameLocks xmlns:a="http://schemas.openxmlformats.org/drawingml/2006/main" noChangeAspect="1"/>
+            </wp:cNvGraphicFramePr>
+            <a:graphic xmlns:a="http://schemas.openxmlformats.org/drawingml/2006/main">
+              <a:graphicData uri="http://schemas.openxmlformats.org/drawingml/2006/picture">
+                <pic:pic xmlns:pic="http://schemas.openxmlformats.org/drawingml/2006/picture">
+                  <pic:nvPicPr>
+                    <pic:cNvPr id="1" name=""/>
+                    <pic:cNvPicPr/>
+                  </pic:nvPicPr>
+                  <pic:blipFill>
+                    <a:blip r:embed="rId10"/>
+                    <a:stretch>
+                      <a:fillRect/>
+                    </a:stretch>
+                  </pic:blipFill>
+                  <pic:spPr>
+                    <a:xfrm>
+                      <a:off x="0" y="0"/>
+                      <a:ext cx="3907017" cy="2196548"/>
+                    </a:xfrm>
+                    <a:prstGeom prst="rect">
+                      <a:avLst/>
+                    </a:prstGeom>
+                  </pic:spPr>
+                </pic:pic>
+              </a:graphicData>
+            </a:graphic>
+          </wp:inline>
+        </w:drawing>
+      </w:r>
+      <w:bookmarkEnd w:id="1"/>
+    </w:p>
+    <w:p>
+      <w:pPr>
+        <w:pStyle w:val="PargrafodaLista"/>
+        <w:rPr>
+          <w:rFonts w:ascii="Times New Roman" w:hAnsi="Times New Roman" w:cs="Times New Roman"/>
+          <w:sz w:val="20"/>
+          <w:szCs w:val="20"/>
+        </w:rPr>
+      </w:pPr>
+    </w:p>
+    <w:p>
+      <w:pPr>
+        <w:pStyle w:val="PargrafodaLista"/>
+        <w:ind w:left="1440"/>
+        <w:jc w:val="both"/>
+        <w:rPr>
+          <w:rFonts w:ascii="Times New Roman" w:hAnsi="Times New Roman" w:cs="Times New Roman"/>
+          <w:sz w:val="20"/>
+          <w:szCs w:val="20"/>
+        </w:rPr>
+      </w:pPr>
+    </w:p>
+    <w:p>
+      <w:pPr>
+        <w:jc w:val="both"/>
+        <w:rPr>
+          <w:rFonts w:ascii="Times New Roman" w:hAnsi="Times New Roman" w:cs="Times New Roman"/>
+          <w:sz w:val="20"/>
+          <w:szCs w:val="20"/>
+        </w:rPr>
+      </w:pPr>
+      <w:proofErr w:type="spellStart"/>
+      <w:r>
+        <w:rPr>
+          <w:rFonts w:ascii="Times New Roman" w:hAnsi="Times New Roman" w:cs="Times New Roman"/>
+          <w:sz w:val="20"/>
+          <w:szCs w:val="20"/>
+        </w:rPr>
+        <w:t>Obs</w:t>
+      </w:r>
+      <w:proofErr w:type="spellEnd"/>
+      <w:r>
+        <w:rPr>
+          <w:rFonts w:ascii="Times New Roman" w:hAnsi="Times New Roman" w:cs="Times New Roman"/>
+          <w:sz w:val="20"/>
+          <w:szCs w:val="20"/>
+        </w:rPr>
+        <w:t xml:space="preserve">: tire as fotos do seu projeto organizado e insira num documento </w:t>
+      </w:r>
+      <w:proofErr w:type="spellStart"/>
+      <w:r>
+        <w:rPr>
+          <w:rFonts w:ascii="Times New Roman" w:hAnsi="Times New Roman" w:cs="Times New Roman"/>
+          <w:sz w:val="20"/>
+          <w:szCs w:val="20"/>
+        </w:rPr>
+        <w:t>word</w:t>
+      </w:r>
+      <w:proofErr w:type="spellEnd"/>
+      <w:r>
+        <w:rPr>
+          <w:rFonts w:ascii="Times New Roman" w:hAnsi="Times New Roman" w:cs="Times New Roman"/>
+          <w:sz w:val="20"/>
+          <w:szCs w:val="20"/>
+        </w:rPr>
+        <w:t xml:space="preserve"> juntamente com o programa a ser desenvolvido na questão 2.</w:t>
+      </w:r>
+    </w:p>
+    <w:p>
+      <w:pPr>
+        <w:jc w:val="both"/>
+        <w:rPr>
+          <w:rFonts w:ascii="Times New Roman" w:hAnsi="Times New Roman" w:cs="Times New Roman"/>
+          <w:sz w:val="20"/>
+          <w:szCs w:val="20"/>
+        </w:rPr>
+      </w:pPr>
+      <w:proofErr w:type="spellStart"/>
+      <w:r>
+        <w:rPr>
+          <w:rFonts w:ascii="Times New Roman" w:hAnsi="Times New Roman" w:cs="Times New Roman"/>
+          <w:sz w:val="20"/>
+          <w:szCs w:val="20"/>
+        </w:rPr>
+        <w:t>Obs</w:t>
+      </w:r>
+      <w:proofErr w:type="spellEnd"/>
+      <w:r>
+        <w:rPr>
+          <w:rFonts w:ascii="Times New Roman" w:hAnsi="Times New Roman" w:cs="Times New Roman"/>
+          <w:sz w:val="20"/>
+          <w:szCs w:val="20"/>
+        </w:rPr>
+        <w:t xml:space="preserve"> 2: Esse projeto deve ser organizado com base nos requisitos solicitados na questão 2.</w:t>
+      </w:r>
+    </w:p>
+    <w:p>
+      <w:pPr>
+        <w:pStyle w:val="PargrafodaLista"/>
+        <w:ind w:left="1440"/>
+        <w:jc w:val="both"/>
+        <w:rPr>
+          <w:rFonts w:ascii="Times New Roman" w:hAnsi="Times New Roman" w:cs="Times New Roman"/>
+          <w:sz w:val="20"/>
+          <w:szCs w:val="20"/>
+        </w:rPr>
+      </w:pPr>
+    </w:p>
+    <w:p>
+      <w:pPr>
+        <w:pStyle w:val="PargrafodaLista"/>
+        <w:numPr>
+          <w:ilvl w:val="0"/>
+          <w:numId w:val="1"/>
+        </w:numPr>
+        <w:jc w:val="both"/>
+        <w:rPr>
+          <w:rFonts w:ascii="Times New Roman" w:hAnsi="Times New Roman" w:cs="Times New Roman"/>
+          <w:sz w:val="20"/>
+          <w:szCs w:val="20"/>
+        </w:rPr>
+      </w:pPr>
+      <w:r>
+        <w:rPr>
+          <w:rFonts w:ascii="Times New Roman" w:hAnsi="Times New Roman" w:cs="Times New Roman"/>
+          <w:sz w:val="20"/>
+          <w:szCs w:val="20"/>
+        </w:rPr>
+        <w:t xml:space="preserve">Elabore um programa em </w:t>
+      </w:r>
+      <w:proofErr w:type="spellStart"/>
+      <w:r>
+        <w:rPr>
+          <w:rFonts w:ascii="Times New Roman" w:hAnsi="Times New Roman" w:cs="Times New Roman"/>
+          <w:sz w:val="20"/>
+          <w:szCs w:val="20"/>
+        </w:rPr>
+        <w:t>python</w:t>
+      </w:r>
+      <w:proofErr w:type="spellEnd"/>
+      <w:r>
+        <w:rPr>
+          <w:rFonts w:ascii="Times New Roman" w:hAnsi="Times New Roman" w:cs="Times New Roman"/>
+          <w:sz w:val="20"/>
+          <w:szCs w:val="20"/>
+        </w:rPr>
+        <w:t xml:space="preserve"> que atenda aos seguintes requisitos</w:t>
+      </w:r>
+      <w:r>
+        <w:rPr>
+          <w:rFonts w:ascii="Times New Roman" w:hAnsi="Times New Roman" w:cs="Times New Roman"/>
+          <w:sz w:val="20"/>
+          <w:szCs w:val="20"/>
+        </w:rPr>
+        <w:t>:</w:t>
+      </w:r>
+    </w:p>
+    <w:p>
+      <w:pPr>
+        <w:pStyle w:val="PargrafodaLista"/>
+        <w:jc w:val="both"/>
+        <w:rPr>
+          <w:rFonts w:ascii="Times New Roman" w:hAnsi="Times New Roman" w:cs="Times New Roman"/>
+          <w:sz w:val="20"/>
+          <w:szCs w:val="20"/>
+        </w:rPr>
+      </w:pPr>
+      <w:proofErr w:type="spellStart"/>
+      <w:r>
+        <w:rPr>
+          <w:rFonts w:ascii="Times New Roman" w:hAnsi="Times New Roman" w:cs="Times New Roman"/>
+          <w:sz w:val="20"/>
+          <w:szCs w:val="20"/>
+        </w:rPr>
+        <w:t>Obs</w:t>
+      </w:r>
+      <w:proofErr w:type="spellEnd"/>
+      <w:r>
+        <w:rPr>
+          <w:rFonts w:ascii="Times New Roman" w:hAnsi="Times New Roman" w:cs="Times New Roman"/>
+          <w:sz w:val="20"/>
+          <w:szCs w:val="20"/>
+        </w:rPr>
+        <w:t xml:space="preserve">: </w:t>
+      </w:r>
+      <w:r>
+        <w:rPr>
+          <w:rFonts w:ascii="Times New Roman" w:hAnsi="Times New Roman" w:cs="Times New Roman"/>
+          <w:sz w:val="20"/>
+          <w:szCs w:val="20"/>
+        </w:rPr>
+        <w:t>Não devem ser utilizadas estruturas de programação que não estejam na aula 3</w:t>
+      </w:r>
+      <w:r>
+        <w:rPr>
+          <w:rFonts w:ascii="Times New Roman" w:hAnsi="Times New Roman" w:cs="Times New Roman"/>
+          <w:sz w:val="20"/>
+          <w:szCs w:val="20"/>
+        </w:rPr>
+        <w:t>.</w:t>
+      </w:r>
+    </w:p>
+    <w:p>
+      <w:pPr>
+        <w:pStyle w:val="PargrafodaLista"/>
+        <w:jc w:val="both"/>
+        <w:rPr>
+          <w:rFonts w:ascii="Times New Roman" w:hAnsi="Times New Roman" w:cs="Times New Roman"/>
+          <w:sz w:val="20"/>
+          <w:szCs w:val="20"/>
+        </w:rPr>
+      </w:pPr>
+    </w:p>
+    <w:p>
+      <w:pPr>
+        <w:pStyle w:val="PargrafodaLista"/>
+        <w:numPr>
+          <w:ilvl w:val="1"/>
+          <w:numId w:val="1"/>
+        </w:numPr>
+        <w:jc w:val="both"/>
+        <w:rPr>
+          <w:rFonts w:ascii="Times New Roman" w:hAnsi="Times New Roman" w:cs="Times New Roman"/>
+          <w:sz w:val="20"/>
+          <w:szCs w:val="20"/>
+        </w:rPr>
+      </w:pPr>
+      <w:r>
+        <w:rPr>
+          <w:rFonts w:ascii="Times New Roman" w:hAnsi="Times New Roman" w:cs="Times New Roman"/>
+          <w:b/>
+          <w:sz w:val="20"/>
+          <w:szCs w:val="20"/>
+        </w:rPr>
+        <w:t>OK</w:t>
+      </w:r>
+      <w:r>
+        <w:rPr>
+          <w:rFonts w:ascii="Times New Roman" w:hAnsi="Times New Roman" w:cs="Times New Roman"/>
+          <w:sz w:val="20"/>
+          <w:szCs w:val="20"/>
+        </w:rPr>
+        <w:t xml:space="preserve"> </w:t>
+      </w:r>
+      <w:r>
+        <w:rPr>
+          <w:rFonts w:ascii="Times New Roman" w:hAnsi="Times New Roman" w:cs="Times New Roman"/>
+          <w:sz w:val="20"/>
+          <w:szCs w:val="20"/>
+        </w:rPr>
+        <w:t>Crie as variáveis necessárias para que o programa funcione corretamente.</w:t>
+      </w:r>
+    </w:p>
+    <w:p>
+      <w:pPr>
+        <w:pStyle w:val="PargrafodaLista"/>
+        <w:numPr>
+          <w:ilvl w:val="1"/>
+          <w:numId w:val="1"/>
+        </w:numPr>
+        <w:jc w:val="both"/>
+        <w:rPr>
+          <w:rFonts w:ascii="Times New Roman" w:hAnsi="Times New Roman" w:cs="Times New Roman"/>
+          <w:sz w:val="20"/>
+          <w:szCs w:val="20"/>
+        </w:rPr>
+      </w:pPr>
+      <w:r>
+        <w:rPr>
+          <w:rFonts w:ascii="Times New Roman" w:hAnsi="Times New Roman" w:cs="Times New Roman"/>
+          <w:b/>
+          <w:sz w:val="20"/>
+          <w:szCs w:val="20"/>
+        </w:rPr>
+        <w:t>OK</w:t>
+      </w:r>
+      <w:r>
+        <w:rPr>
+          <w:rFonts w:ascii="Times New Roman" w:hAnsi="Times New Roman" w:cs="Times New Roman"/>
+          <w:sz w:val="20"/>
+          <w:szCs w:val="20"/>
+        </w:rPr>
+        <w:t xml:space="preserve"> </w:t>
+      </w:r>
+      <w:r>
+        <w:rPr>
+          <w:rFonts w:ascii="Times New Roman" w:hAnsi="Times New Roman" w:cs="Times New Roman"/>
+          <w:sz w:val="20"/>
+          <w:szCs w:val="20"/>
+        </w:rPr>
+        <w:t>Inicialize as variáveis com valores padrão adequados.</w:t>
+      </w:r>
+    </w:p>
+    <w:p>
+      <w:pPr>
+        <w:pStyle w:val="PargrafodaLista"/>
+        <w:numPr>
+          <w:ilvl w:val="1"/>
+          <w:numId w:val="1"/>
+        </w:numPr>
+        <w:jc w:val="both"/>
+        <w:rPr>
+          <w:rFonts w:ascii="Times New Roman" w:hAnsi="Times New Roman" w:cs="Times New Roman"/>
+          <w:sz w:val="20"/>
+          <w:szCs w:val="20"/>
+        </w:rPr>
+      </w:pPr>
+      <w:r>
+        <w:rPr>
+          <w:rFonts w:ascii="Times New Roman" w:hAnsi="Times New Roman" w:cs="Times New Roman"/>
+          <w:b/>
+          <w:sz w:val="20"/>
+          <w:szCs w:val="20"/>
+        </w:rPr>
+        <w:t xml:space="preserve">OK </w:t>
+      </w:r>
+      <w:r>
+        <w:rPr>
+          <w:rFonts w:ascii="Times New Roman" w:hAnsi="Times New Roman" w:cs="Times New Roman"/>
+          <w:sz w:val="20"/>
+          <w:szCs w:val="20"/>
+        </w:rPr>
+        <w:t>Crie uma pequena mensagem de apresentação do programa para realizar uma interface com o usuário. Ex.: “Esse programa tem como objetivo receber dados para ...”</w:t>
+      </w:r>
+    </w:p>
+    <w:p>
+      <w:pPr>
+        <w:pStyle w:val="PargrafodaLista"/>
+        <w:numPr>
+          <w:ilvl w:val="1"/>
+          <w:numId w:val="1"/>
+        </w:numPr>
+        <w:jc w:val="both"/>
+        <w:rPr>
+          <w:rFonts w:ascii="Times New Roman" w:hAnsi="Times New Roman" w:cs="Times New Roman"/>
+          <w:sz w:val="20"/>
+          <w:szCs w:val="20"/>
+        </w:rPr>
+      </w:pPr>
+      <w:r>
+        <w:rPr>
+          <w:rFonts w:ascii="Times New Roman" w:hAnsi="Times New Roman" w:cs="Times New Roman"/>
+          <w:b/>
+          <w:sz w:val="20"/>
+          <w:szCs w:val="20"/>
+        </w:rPr>
+        <w:t>OK</w:t>
+      </w:r>
+      <w:r>
+        <w:rPr>
+          <w:rFonts w:ascii="Times New Roman" w:hAnsi="Times New Roman" w:cs="Times New Roman"/>
+          <w:sz w:val="20"/>
+          <w:szCs w:val="20"/>
+        </w:rPr>
+        <w:t xml:space="preserve"> Solicite algumas informações necessárias para</w:t>
+      </w:r>
+      <w:r>
+        <w:rPr>
+          <w:rFonts w:ascii="Times New Roman" w:hAnsi="Times New Roman" w:cs="Times New Roman"/>
+          <w:sz w:val="20"/>
+          <w:szCs w:val="20"/>
+        </w:rPr>
+        <w:t xml:space="preserve"> a</w:t>
+      </w:r>
+      <w:r>
+        <w:rPr>
+          <w:rFonts w:ascii="Times New Roman" w:hAnsi="Times New Roman" w:cs="Times New Roman"/>
+          <w:sz w:val="20"/>
+          <w:szCs w:val="20"/>
+        </w:rPr>
+        <w:t xml:space="preserve"> configuração de um microscópio dessa natureza. Buscar pelo menos 10 itens para essas informações de entrada. Ex.: resolução da imagem desejada, tipo de célula a ser escaneada, faixa de iluminação necessária.  </w:t>
+      </w:r>
+    </w:p>
+    <w:p>
+      <w:pPr>
+        <w:pStyle w:val="PargrafodaLista"/>
+        <w:numPr>
+          <w:ilvl w:val="1"/>
+          <w:numId w:val="1"/>
+        </w:numPr>
+        <w:jc w:val="both"/>
+        <w:rPr>
+          <w:rFonts w:ascii="Times New Roman" w:hAnsi="Times New Roman" w:cs="Times New Roman"/>
+          <w:sz w:val="20"/>
+          <w:szCs w:val="20"/>
+        </w:rPr>
+      </w:pPr>
+      <w:r>
+        <w:rPr>
+          <w:rFonts w:ascii="Times New Roman" w:hAnsi="Times New Roman" w:cs="Times New Roman"/>
+          <w:b/>
+          <w:sz w:val="20"/>
+          <w:szCs w:val="20"/>
+        </w:rPr>
+        <w:t>OK</w:t>
+      </w:r>
+      <w:r>
+        <w:rPr>
+          <w:rFonts w:ascii="Times New Roman" w:hAnsi="Times New Roman" w:cs="Times New Roman"/>
+          <w:sz w:val="20"/>
+          <w:szCs w:val="20"/>
+        </w:rPr>
+        <w:t xml:space="preserve"> </w:t>
+      </w:r>
+      <w:r>
+        <w:rPr>
+          <w:rFonts w:ascii="Times New Roman" w:hAnsi="Times New Roman" w:cs="Times New Roman"/>
+          <w:sz w:val="20"/>
+          <w:szCs w:val="20"/>
+        </w:rPr>
+        <w:t>Para cada informação digitada, apresente na tela a seguinte mensagem: “Houve alteração na variável inserida</w:t>
+      </w:r>
+      <w:proofErr w:type="gramStart"/>
+      <w:r>
+        <w:rPr>
+          <w:rFonts w:ascii="Times New Roman" w:hAnsi="Times New Roman" w:cs="Times New Roman"/>
+          <w:sz w:val="20"/>
+          <w:szCs w:val="20"/>
+        </w:rPr>
+        <w:t>? ”</w:t>
+      </w:r>
+      <w:proofErr w:type="gramEnd"/>
+      <w:r>
+        <w:rPr>
+          <w:rFonts w:ascii="Times New Roman" w:hAnsi="Times New Roman" w:cs="Times New Roman"/>
+          <w:sz w:val="20"/>
+          <w:szCs w:val="20"/>
+        </w:rPr>
+        <w:t xml:space="preserve">. Após a mensagem, apresentar verdadeiro ou falso com base no que foi digitado pelo usuário e o que estava armazenado na variável. Obs.: Não deve ser utilizado </w:t>
+      </w:r>
+      <w:proofErr w:type="spellStart"/>
+      <w:r>
+        <w:rPr>
+          <w:rFonts w:ascii="Times New Roman" w:hAnsi="Times New Roman" w:cs="Times New Roman"/>
+          <w:sz w:val="20"/>
+          <w:szCs w:val="20"/>
+        </w:rPr>
+        <w:t>if</w:t>
+      </w:r>
+      <w:proofErr w:type="spellEnd"/>
+      <w:r>
+        <w:rPr>
+          <w:rFonts w:ascii="Times New Roman" w:hAnsi="Times New Roman" w:cs="Times New Roman"/>
+          <w:sz w:val="20"/>
+          <w:szCs w:val="20"/>
+        </w:rPr>
+        <w:t xml:space="preserve"> aqui.</w:t>
+      </w:r>
+    </w:p>
+    <w:p>
+      <w:pPr>
+        <w:pStyle w:val="PargrafodaLista"/>
+        <w:numPr>
+          <w:ilvl w:val="1"/>
+          <w:numId w:val="1"/>
+        </w:numPr>
+        <w:jc w:val="both"/>
+        <w:rPr>
+          <w:rFonts w:ascii="Times New Roman" w:hAnsi="Times New Roman" w:cs="Times New Roman"/>
+          <w:sz w:val="20"/>
+          <w:szCs w:val="20"/>
+        </w:rPr>
+      </w:pPr>
+      <w:r>
+        <w:rPr>
+          <w:rFonts w:ascii="Times New Roman" w:hAnsi="Times New Roman" w:cs="Times New Roman"/>
+          <w:b/>
+          <w:sz w:val="20"/>
+          <w:szCs w:val="20"/>
+        </w:rPr>
+        <w:t>OK</w:t>
+      </w:r>
+      <w:r>
+        <w:rPr>
+          <w:rFonts w:ascii="Times New Roman" w:hAnsi="Times New Roman" w:cs="Times New Roman"/>
+          <w:sz w:val="20"/>
+          <w:szCs w:val="20"/>
+        </w:rPr>
+        <w:t xml:space="preserve"> </w:t>
+      </w:r>
+      <w:r>
+        <w:rPr>
+          <w:rFonts w:ascii="Times New Roman" w:hAnsi="Times New Roman" w:cs="Times New Roman"/>
+          <w:sz w:val="20"/>
+          <w:szCs w:val="20"/>
+        </w:rPr>
+        <w:t xml:space="preserve">Retorne ao usuário de forma organizada as informações que foram digitadas. Ex.: “As informações de configurações </w:t>
+      </w:r>
+      <w:proofErr w:type="spellStart"/>
+      <w:r>
+        <w:rPr>
+          <w:rFonts w:ascii="Times New Roman" w:hAnsi="Times New Roman" w:cs="Times New Roman"/>
+          <w:sz w:val="20"/>
+          <w:szCs w:val="20"/>
+        </w:rPr>
+        <w:t>setadas</w:t>
+      </w:r>
+      <w:proofErr w:type="spellEnd"/>
+      <w:r>
+        <w:rPr>
+          <w:rFonts w:ascii="Times New Roman" w:hAnsi="Times New Roman" w:cs="Times New Roman"/>
+          <w:sz w:val="20"/>
+          <w:szCs w:val="20"/>
+        </w:rPr>
+        <w:t xml:space="preserve"> pelo usuário são: ...”</w:t>
+      </w:r>
+    </w:p>
+    <w:p>
+      <w:pPr>
+        <w:pStyle w:val="PargrafodaLista"/>
+        <w:numPr>
+          <w:ilvl w:val="1"/>
+          <w:numId w:val="1"/>
+        </w:numPr>
+        <w:jc w:val="both"/>
+        <w:rPr>
+          <w:rFonts w:ascii="Times New Roman" w:hAnsi="Times New Roman" w:cs="Times New Roman"/>
+          <w:sz w:val="20"/>
+          <w:szCs w:val="20"/>
+        </w:rPr>
+      </w:pPr>
+      <w:r>
+        <w:rPr>
+          <w:rFonts w:ascii="Times New Roman" w:hAnsi="Times New Roman" w:cs="Times New Roman"/>
+          <w:b/>
+          <w:sz w:val="20"/>
+          <w:szCs w:val="20"/>
+        </w:rPr>
+        <w:t>OK</w:t>
+      </w:r>
+      <w:r>
+        <w:rPr>
+          <w:rFonts w:ascii="Times New Roman" w:hAnsi="Times New Roman" w:cs="Times New Roman"/>
+          <w:sz w:val="20"/>
+          <w:szCs w:val="20"/>
+        </w:rPr>
+        <w:t xml:space="preserve"> </w:t>
+      </w:r>
+      <w:r>
+        <w:rPr>
+          <w:rFonts w:ascii="Times New Roman" w:hAnsi="Times New Roman" w:cs="Times New Roman"/>
+          <w:sz w:val="20"/>
+          <w:szCs w:val="20"/>
+        </w:rPr>
+        <w:t xml:space="preserve">Após </w:t>
+      </w:r>
+      <w:proofErr w:type="spellStart"/>
+      <w:r>
+        <w:rPr>
+          <w:rFonts w:ascii="Times New Roman" w:hAnsi="Times New Roman" w:cs="Times New Roman"/>
+          <w:sz w:val="20"/>
+          <w:szCs w:val="20"/>
+        </w:rPr>
+        <w:t>setada</w:t>
+      </w:r>
+      <w:proofErr w:type="spellEnd"/>
+      <w:r>
+        <w:rPr>
+          <w:rFonts w:ascii="Times New Roman" w:hAnsi="Times New Roman" w:cs="Times New Roman"/>
+          <w:sz w:val="20"/>
+          <w:szCs w:val="20"/>
+        </w:rPr>
+        <w:t xml:space="preserve"> as configurações iniciais o usuário deve utilizar dois caracteres para a calibração do equipamento no sentido horizontal. Para isso, ele deve apertar a tecla correspondente à primeira letra do seu nome 10x e à última letra do seu nome 10x.</w:t>
+      </w:r>
+    </w:p>
+    <w:p>
+      <w:pPr>
+        <w:pStyle w:val="PargrafodaLista"/>
+        <w:numPr>
+          <w:ilvl w:val="1"/>
+          <w:numId w:val="1"/>
+        </w:numPr>
+        <w:jc w:val="both"/>
+        <w:rPr>
+          <w:rFonts w:ascii="Times New Roman" w:hAnsi="Times New Roman" w:cs="Times New Roman"/>
+          <w:sz w:val="20"/>
+          <w:szCs w:val="20"/>
+        </w:rPr>
+      </w:pPr>
+      <w:r>
+        <w:rPr>
+          <w:rFonts w:ascii="Times New Roman" w:hAnsi="Times New Roman" w:cs="Times New Roman"/>
+          <w:b/>
+          <w:sz w:val="20"/>
+          <w:szCs w:val="20"/>
+        </w:rPr>
+        <w:t>OK</w:t>
+      </w:r>
+      <w:r>
+        <w:rPr>
+          <w:rFonts w:ascii="Times New Roman" w:hAnsi="Times New Roman" w:cs="Times New Roman"/>
+          <w:sz w:val="20"/>
+          <w:szCs w:val="20"/>
+        </w:rPr>
+        <w:t xml:space="preserve"> </w:t>
+      </w:r>
+      <w:r>
+        <w:rPr>
+          <w:rFonts w:ascii="Times New Roman" w:hAnsi="Times New Roman" w:cs="Times New Roman"/>
+          <w:sz w:val="20"/>
+          <w:szCs w:val="20"/>
+        </w:rPr>
+        <w:t>Imediatamente após apertar a tecla o programa deve apresentar na tela que a informação foi corretamente digitada e mostrar o caractere pressionado.</w:t>
+      </w:r>
+    </w:p>
+    <w:p>
+      <w:pPr>
+        <w:pStyle w:val="PargrafodaLista"/>
+        <w:numPr>
+          <w:ilvl w:val="1"/>
+          <w:numId w:val="1"/>
+        </w:numPr>
+        <w:jc w:val="both"/>
+        <w:rPr>
+          <w:rFonts w:ascii="Times New Roman" w:hAnsi="Times New Roman" w:cs="Times New Roman"/>
+          <w:sz w:val="20"/>
+          <w:szCs w:val="20"/>
+        </w:rPr>
+      </w:pPr>
+      <w:r>
+        <w:rPr>
+          <w:rFonts w:ascii="Times New Roman" w:hAnsi="Times New Roman" w:cs="Times New Roman"/>
+          <w:b/>
+          <w:sz w:val="20"/>
+          <w:szCs w:val="20"/>
+        </w:rPr>
+        <w:t>OK</w:t>
+      </w:r>
+      <w:r>
+        <w:rPr>
+          <w:rFonts w:ascii="Times New Roman" w:hAnsi="Times New Roman" w:cs="Times New Roman"/>
+          <w:sz w:val="20"/>
+          <w:szCs w:val="20"/>
+        </w:rPr>
+        <w:t xml:space="preserve"> </w:t>
+      </w:r>
+      <w:r>
+        <w:rPr>
+          <w:rFonts w:ascii="Times New Roman" w:hAnsi="Times New Roman" w:cs="Times New Roman"/>
+          <w:sz w:val="20"/>
+          <w:szCs w:val="20"/>
+        </w:rPr>
+        <w:t>Na sequência o usuário deve utilizar dois caracteres para a calibração do equipamento no sentido vertical. Para isso, ele deve apertar a tecla correspondente à segunda letra do seu nome 10x e à penúltima letra do seu nome 10x.</w:t>
+      </w:r>
+    </w:p>
+    <w:p>
+      <w:pPr>
+        <w:pStyle w:val="PargrafodaLista"/>
+        <w:numPr>
+          <w:ilvl w:val="1"/>
+          <w:numId w:val="1"/>
+        </w:numPr>
+        <w:jc w:val="both"/>
+        <w:rPr>
+          <w:rFonts w:ascii="Times New Roman" w:hAnsi="Times New Roman" w:cs="Times New Roman"/>
+          <w:sz w:val="20"/>
+          <w:szCs w:val="20"/>
+        </w:rPr>
+      </w:pPr>
+      <w:r>
+        <w:rPr>
+          <w:rFonts w:ascii="Times New Roman" w:hAnsi="Times New Roman" w:cs="Times New Roman"/>
+          <w:b/>
+          <w:sz w:val="20"/>
+          <w:szCs w:val="20"/>
+        </w:rPr>
+        <w:t>OK</w:t>
+      </w:r>
+      <w:r>
+        <w:rPr>
+          <w:rFonts w:ascii="Times New Roman" w:hAnsi="Times New Roman" w:cs="Times New Roman"/>
+          <w:sz w:val="20"/>
+          <w:szCs w:val="20"/>
+        </w:rPr>
+        <w:t xml:space="preserve"> </w:t>
+      </w:r>
+      <w:r>
+        <w:rPr>
+          <w:rFonts w:ascii="Times New Roman" w:hAnsi="Times New Roman" w:cs="Times New Roman"/>
+          <w:sz w:val="20"/>
+          <w:szCs w:val="20"/>
+        </w:rPr>
+        <w:t>Imediatamente após apertar a tecla o programa deve apresentar na tela que a informação foi corretamente digitada e mostrar o caractere pressionado.</w:t>
+      </w:r>
+    </w:p>
+    <w:p>
+      <w:pPr>
+        <w:pStyle w:val="PargrafodaLista"/>
+        <w:numPr>
+          <w:ilvl w:val="1"/>
+          <w:numId w:val="1"/>
+        </w:numPr>
+        <w:jc w:val="both"/>
+        <w:rPr>
+          <w:rFonts w:ascii="Times New Roman" w:hAnsi="Times New Roman" w:cs="Times New Roman"/>
+          <w:sz w:val="20"/>
+          <w:szCs w:val="20"/>
+        </w:rPr>
+      </w:pPr>
+      <w:r>
+        <w:rPr>
+          <w:rFonts w:ascii="Times New Roman" w:hAnsi="Times New Roman" w:cs="Times New Roman"/>
+          <w:b/>
+          <w:sz w:val="20"/>
+          <w:szCs w:val="20"/>
+        </w:rPr>
+        <w:t>OK</w:t>
+      </w:r>
+      <w:r>
+        <w:rPr>
+          <w:rFonts w:ascii="Times New Roman" w:hAnsi="Times New Roman" w:cs="Times New Roman"/>
+          <w:sz w:val="20"/>
+          <w:szCs w:val="20"/>
+        </w:rPr>
+        <w:t xml:space="preserve"> </w:t>
+      </w:r>
+      <w:r>
+        <w:rPr>
+          <w:rFonts w:ascii="Times New Roman" w:hAnsi="Times New Roman" w:cs="Times New Roman"/>
+          <w:sz w:val="20"/>
+          <w:szCs w:val="20"/>
+        </w:rPr>
+        <w:t>Finalmente, o programa deverá apresentar na tela que houve o término da calibração do sistema.</w:t>
+      </w:r>
+    </w:p>
+    <w:p>
+      <w:pPr>
+        <w:pStyle w:val="PargrafodaLista"/>
+        <w:numPr>
+          <w:ilvl w:val="1"/>
+          <w:numId w:val="1"/>
+        </w:numPr>
+        <w:jc w:val="both"/>
+        <w:rPr>
+          <w:rFonts w:ascii="Times New Roman" w:hAnsi="Times New Roman" w:cs="Times New Roman"/>
+          <w:sz w:val="20"/>
+          <w:szCs w:val="20"/>
+        </w:rPr>
+      </w:pPr>
+      <w:r>
+        <w:rPr>
+          <w:rFonts w:ascii="Times New Roman" w:hAnsi="Times New Roman" w:cs="Times New Roman"/>
+          <w:b/>
+          <w:sz w:val="20"/>
+          <w:szCs w:val="20"/>
+        </w:rPr>
+        <w:lastRenderedPageBreak/>
+        <w:t>OK</w:t>
+      </w:r>
+      <w:r>
+        <w:rPr>
+          <w:rFonts w:ascii="Times New Roman" w:hAnsi="Times New Roman" w:cs="Times New Roman"/>
+          <w:sz w:val="20"/>
+          <w:szCs w:val="20"/>
+        </w:rPr>
+        <w:t xml:space="preserve"> </w:t>
+      </w:r>
+      <w:r>
+        <w:rPr>
+          <w:rFonts w:ascii="Times New Roman" w:hAnsi="Times New Roman" w:cs="Times New Roman"/>
+          <w:sz w:val="20"/>
+          <w:szCs w:val="20"/>
+        </w:rPr>
+        <w:t>Para verificar que o programa está funcionando corretamente, execute-o colocando um breakpoint na linha 15. Tire um print da tela</w:t>
+      </w:r>
+      <w:r>
+        <w:rPr>
+          <w:rFonts w:ascii="Times New Roman" w:hAnsi="Times New Roman" w:cs="Times New Roman"/>
+          <w:sz w:val="20"/>
+          <w:szCs w:val="20"/>
+        </w:rPr>
+        <w:t xml:space="preserve"> mostrando a linha parada e as informações armazenadas nas variáveis até então.</w:t>
+      </w:r>
+    </w:p>
+    <w:p>
+      <w:pPr>
+        <w:jc w:val="both"/>
+        <w:rPr>
+          <w:rFonts w:ascii="Times New Roman" w:hAnsi="Times New Roman" w:cs="Times New Roman"/>
+          <w:sz w:val="20"/>
+          <w:szCs w:val="20"/>
+        </w:rPr>
+      </w:pPr>
+      <w:r>
+        <w:rPr>
+          <w:noProof/>
+          <w:lang w:eastAsia="pt-BR"/>
+        </w:rPr>
+        <w:drawing>
+          <wp:inline distT="0" distB="0" distL="0" distR="0" wp14:anchorId="7FF75C01" wp14:editId="2096E4DD">
+            <wp:extent cx="4818028" cy="2708725"/>
+            <wp:effectExtent l="0" t="0" r="1905" b="0"/>
+            <wp:docPr id="4" name="Imagem 4"/>
+            <wp:cNvGraphicFramePr>
+              <a:graphicFrameLocks xmlns:a="http://schemas.openxmlformats.org/drawingml/2006/main" noChangeAspect="1"/>
+            </wp:cNvGraphicFramePr>
+            <a:graphic xmlns:a="http://schemas.openxmlformats.org/drawingml/2006/main">
+              <a:graphicData uri="http://schemas.openxmlformats.org/drawingml/2006/picture">
+                <pic:pic xmlns:pic="http://schemas.openxmlformats.org/drawingml/2006/picture">
+                  <pic:nvPicPr>
+                    <pic:cNvPr id="1" name=""/>
+                    <pic:cNvPicPr/>
+                  </pic:nvPicPr>
+                  <pic:blipFill>
+                    <a:blip r:embed="rId11"/>
+                    <a:stretch>
+                      <a:fillRect/>
+                    </a:stretch>
+                  </pic:blipFill>
+                  <pic:spPr>
+                    <a:xfrm>
+                      <a:off x="0" y="0"/>
                       <a:ext cx="4822084" cy="2711005"/>
                     </a:xfrm>
                     <a:prstGeom prst="rect">
@@ -2250,11 +2307,9 @@
           </wp:inline>
         </w:drawing>
       </w:r>
-      <w:bookmarkStart w:id="1" w:name="_GoBack"/>
-      <w:bookmarkEnd w:id="1"/>
     </w:p>
     <w:sectPr>
-      <w:headerReference w:type="default" r:id="rId10"/>
+      <w:headerReference w:type="default" r:id="rId12"/>
       <w:pgSz w:w="11906" w:h="16838"/>
       <w:pgMar w:top="1417" w:right="1701" w:bottom="1417" w:left="1701" w:header="708" w:footer="708" w:gutter="0"/>
       <w:cols w:space="708"/>
@@ -2381,10 +2436,10 @@
                 <v:path o:extrusionok="f" gradientshapeok="t" o:connecttype="rect"/>
                 <o:lock v:ext="edit" aspectratio="t"/>
               </v:shapetype>
-              <v:shape id="_x0000_i1025" type="#_x0000_t75" style="width:157.5pt;height:48.75pt" o:ole="">
+              <v:shape id="_x0000_i1025" type="#_x0000_t75" style="width:158.4pt;height:50.4pt" o:ole="">
                 <v:imagedata r:id="rId1" o:title=""/>
               </v:shape>
-              <o:OLEObject Type="Embed" ProgID="PBrush" ShapeID="_x0000_i1025" DrawAspect="Content" ObjectID="_1692908629" r:id="rId2"/>
+              <o:OLEObject Type="Embed" ProgID="PBrush" ShapeID="_x0000_i1025" DrawAspect="Content" ObjectID="_1693402025" r:id="rId2"/>
             </w:object>
           </w:r>
         </w:p>

</xml_diff>